<commit_message>
Add map to website and style so it fits the page.
</commit_message>
<xml_diff>
--- a/docs/Project Plan - Project 2.docx
+++ b/docs/Project Plan - Project 2.docx
@@ -131,7 +131,25 @@
           <w:iCs/>
           <w:lang w:val="en-GB"/>
         </w:rPr>
-        <w:t xml:space="preserve">. The longer the run the more difficult it gets. You have to make sure you plan your route so you </w:t>
+        <w:t xml:space="preserve">. The longer the run the more difficult it gets. You have to make sure you plan your </w:t>
+      </w:r>
+      <w:proofErr w:type="gramStart"/>
+      <w:r>
+        <w:rPr>
+          <w:i/>
+          <w:iCs/>
+          <w:lang w:val="en-GB"/>
+        </w:rPr>
+        <w:t>route</w:t>
+      </w:r>
+      <w:proofErr w:type="gramEnd"/>
+      <w:r>
+        <w:rPr>
+          <w:i/>
+          <w:iCs/>
+          <w:lang w:val="en-GB"/>
+        </w:rPr>
+        <w:t xml:space="preserve"> so you </w:t>
       </w:r>
       <w:r>
         <w:rPr>
@@ -237,13 +255,23 @@
         </w:rPr>
         <w:t xml:space="preserve"> run before going out. </w:t>
       </w:r>
-      <w:r>
-        <w:rPr>
-          <w:i/>
-          <w:iCs/>
-          <w:lang w:val="en-GB"/>
-        </w:rPr>
-        <w:t xml:space="preserve">Basically it’s difficult to </w:t>
+      <w:proofErr w:type="gramStart"/>
+      <w:r>
+        <w:rPr>
+          <w:i/>
+          <w:iCs/>
+          <w:lang w:val="en-GB"/>
+        </w:rPr>
+        <w:t>Basically</w:t>
+      </w:r>
+      <w:proofErr w:type="gramEnd"/>
+      <w:r>
+        <w:rPr>
+          <w:i/>
+          <w:iCs/>
+          <w:lang w:val="en-GB"/>
+        </w:rPr>
+        <w:t xml:space="preserve"> it’s difficult to </w:t>
       </w:r>
       <w:r>
         <w:rPr>
@@ -544,8 +572,16 @@
         <w:rPr>
           <w:lang w:val="en-GB"/>
         </w:rPr>
-        <w:t>A new way of doing the same thing?</w:t>
-      </w:r>
+        <w:t xml:space="preserve">A new way of doing the same </w:t>
+      </w:r>
+      <w:proofErr w:type="gramStart"/>
+      <w:r>
+        <w:rPr>
+          <w:lang w:val="en-GB"/>
+        </w:rPr>
+        <w:t>thing?</w:t>
+      </w:r>
+      <w:proofErr w:type="gramEnd"/>
     </w:p>
     <w:p>
       <w:pPr>
@@ -2058,7 +2094,21 @@
         <w:rPr>
           <w:lang w:val="en-GB"/>
         </w:rPr>
-        <w:t>Choose start and stop</w:t>
+        <w:t xml:space="preserve">Choose </w:t>
+      </w:r>
+      <w:proofErr w:type="gramStart"/>
+      <w:r>
+        <w:rPr>
+          <w:lang w:val="en-GB"/>
+        </w:rPr>
+        <w:t>start</w:t>
+      </w:r>
+      <w:proofErr w:type="gramEnd"/>
+      <w:r>
+        <w:rPr>
+          <w:lang w:val="en-GB"/>
+        </w:rPr>
+        <w:t xml:space="preserve"> and stop</w:t>
       </w:r>
     </w:p>
     <w:p>
@@ -2692,7 +2742,21 @@
         <w:rPr>
           <w:lang w:val="en-GB"/>
         </w:rPr>
-        <w:t>Notes: Mock ups are made at this stage.</w:t>
+        <w:t xml:space="preserve">Notes: </w:t>
+      </w:r>
+      <w:proofErr w:type="gramStart"/>
+      <w:r>
+        <w:rPr>
+          <w:lang w:val="en-GB"/>
+        </w:rPr>
+        <w:t>Mock ups</w:t>
+      </w:r>
+      <w:proofErr w:type="gramEnd"/>
+      <w:r>
+        <w:rPr>
+          <w:lang w:val="en-GB"/>
+        </w:rPr>
+        <w:t xml:space="preserve"> are made at this stage.</w:t>
       </w:r>
     </w:p>
     <w:p>
@@ -3437,6 +3501,320 @@
           <w:lang w:val="en-GB"/>
         </w:rPr>
       </w:pPr>
+      <w:r>
+        <w:rPr>
+          <w:lang w:val="en-GB"/>
+        </w:rPr>
+        <w:br w:type="page"/>
+      </w:r>
+    </w:p>
+    <w:p>
+      <w:pPr>
+        <w:rPr>
+          <w:lang w:val="en-GB"/>
+        </w:rPr>
+      </w:pPr>
+      <w:r>
+        <w:rPr>
+          <w:lang w:val="en-GB"/>
+        </w:rPr>
+        <w:lastRenderedPageBreak/>
+        <w:t>Project Plan:</w:t>
+      </w:r>
+    </w:p>
+    <w:p>
+      <w:pPr>
+        <w:pStyle w:val="ListParagraph"/>
+        <w:numPr>
+          <w:ilvl w:val="0"/>
+          <w:numId w:val="12"/>
+        </w:numPr>
+        <w:rPr>
+          <w:lang w:val="en-GB"/>
+        </w:rPr>
+      </w:pPr>
+      <w:r>
+        <w:rPr>
+          <w:lang w:val="en-GB"/>
+        </w:rPr>
+        <w:t xml:space="preserve">Style </w:t>
+      </w:r>
+      <w:r>
+        <w:rPr>
+          <w:lang w:val="en-GB"/>
+        </w:rPr>
+        <w:t>location section</w:t>
+      </w:r>
+    </w:p>
+    <w:p>
+      <w:pPr>
+        <w:pStyle w:val="ListParagraph"/>
+        <w:numPr>
+          <w:ilvl w:val="0"/>
+          <w:numId w:val="12"/>
+        </w:numPr>
+        <w:rPr>
+          <w:lang w:val="en-GB"/>
+        </w:rPr>
+      </w:pPr>
+      <w:r>
+        <w:rPr>
+          <w:lang w:val="en-GB"/>
+        </w:rPr>
+        <w:t xml:space="preserve">Style weather input </w:t>
+      </w:r>
+    </w:p>
+    <w:p>
+      <w:pPr>
+        <w:pStyle w:val="ListParagraph"/>
+        <w:numPr>
+          <w:ilvl w:val="0"/>
+          <w:numId w:val="12"/>
+        </w:numPr>
+        <w:rPr>
+          <w:lang w:val="en-GB"/>
+        </w:rPr>
+      </w:pPr>
+      <w:r>
+        <w:rPr>
+          <w:lang w:val="en-GB"/>
+        </w:rPr>
+        <w:t>Style weather output</w:t>
+      </w:r>
+    </w:p>
+    <w:p>
+      <w:pPr>
+        <w:pStyle w:val="ListParagraph"/>
+        <w:numPr>
+          <w:ilvl w:val="0"/>
+          <w:numId w:val="12"/>
+        </w:numPr>
+        <w:rPr>
+          <w:lang w:val="en-GB"/>
+        </w:rPr>
+      </w:pPr>
+      <w:r>
+        <w:rPr>
+          <w:lang w:val="en-GB"/>
+        </w:rPr>
+        <w:t>Style find route</w:t>
+      </w:r>
+    </w:p>
+    <w:p>
+      <w:pPr>
+        <w:pStyle w:val="ListParagraph"/>
+        <w:numPr>
+          <w:ilvl w:val="0"/>
+          <w:numId w:val="12"/>
+        </w:numPr>
+        <w:rPr>
+          <w:lang w:val="en-GB"/>
+        </w:rPr>
+      </w:pPr>
+      <w:r>
+        <w:rPr>
+          <w:lang w:val="en-GB"/>
+        </w:rPr>
+        <w:t>Style footer</w:t>
+      </w:r>
+    </w:p>
+    <w:p>
+      <w:pPr>
+        <w:pStyle w:val="ListParagraph"/>
+        <w:numPr>
+          <w:ilvl w:val="0"/>
+          <w:numId w:val="12"/>
+        </w:numPr>
+        <w:rPr>
+          <w:lang w:val="en-GB"/>
+        </w:rPr>
+      </w:pPr>
+      <w:r>
+        <w:rPr>
+          <w:lang w:val="en-GB"/>
+        </w:rPr>
+        <w:t xml:space="preserve">Function for finding </w:t>
+      </w:r>
+      <w:r>
+        <w:rPr>
+          <w:lang w:val="en-GB"/>
+        </w:rPr>
+        <w:t>location</w:t>
+      </w:r>
+    </w:p>
+    <w:p>
+      <w:pPr>
+        <w:pStyle w:val="ListParagraph"/>
+        <w:numPr>
+          <w:ilvl w:val="0"/>
+          <w:numId w:val="12"/>
+        </w:numPr>
+        <w:rPr>
+          <w:lang w:val="en-GB"/>
+        </w:rPr>
+      </w:pPr>
+      <w:r>
+        <w:rPr>
+          <w:lang w:val="en-GB"/>
+        </w:rPr>
+        <w:t xml:space="preserve">Function for </w:t>
+      </w:r>
+      <w:r>
+        <w:rPr>
+          <w:lang w:val="en-GB"/>
+        </w:rPr>
+        <w:t>getting current location</w:t>
+      </w:r>
+    </w:p>
+    <w:p>
+      <w:pPr>
+        <w:pStyle w:val="ListParagraph"/>
+        <w:numPr>
+          <w:ilvl w:val="0"/>
+          <w:numId w:val="12"/>
+        </w:numPr>
+        <w:rPr>
+          <w:lang w:val="en-GB"/>
+        </w:rPr>
+      </w:pPr>
+      <w:r>
+        <w:rPr>
+          <w:lang w:val="en-GB"/>
+        </w:rPr>
+        <w:t xml:space="preserve">Function for </w:t>
+      </w:r>
+      <w:r>
+        <w:rPr>
+          <w:lang w:val="en-GB"/>
+        </w:rPr>
+        <w:t>getting day</w:t>
+      </w:r>
+    </w:p>
+    <w:p>
+      <w:pPr>
+        <w:pStyle w:val="ListParagraph"/>
+        <w:numPr>
+          <w:ilvl w:val="0"/>
+          <w:numId w:val="12"/>
+        </w:numPr>
+        <w:rPr>
+          <w:lang w:val="en-GB"/>
+        </w:rPr>
+      </w:pPr>
+      <w:r>
+        <w:rPr>
+          <w:lang w:val="en-GB"/>
+        </w:rPr>
+        <w:t xml:space="preserve">Function for </w:t>
+      </w:r>
+      <w:r>
+        <w:rPr>
+          <w:lang w:val="en-GB"/>
+        </w:rPr>
+        <w:t xml:space="preserve">getting </w:t>
+      </w:r>
+      <w:r>
+        <w:rPr>
+          <w:lang w:val="en-GB"/>
+        </w:rPr>
+        <w:t>time</w:t>
+      </w:r>
+    </w:p>
+    <w:p>
+      <w:pPr>
+        <w:pStyle w:val="ListParagraph"/>
+        <w:numPr>
+          <w:ilvl w:val="0"/>
+          <w:numId w:val="12"/>
+        </w:numPr>
+        <w:rPr>
+          <w:lang w:val="en-GB"/>
+        </w:rPr>
+      </w:pPr>
+      <w:r>
+        <w:rPr>
+          <w:lang w:val="en-GB"/>
+        </w:rPr>
+        <w:t xml:space="preserve">Function for </w:t>
+      </w:r>
+      <w:r>
+        <w:rPr>
+          <w:lang w:val="en-GB"/>
+        </w:rPr>
+        <w:t>receiving weather info</w:t>
+      </w:r>
+    </w:p>
+    <w:p>
+      <w:pPr>
+        <w:pStyle w:val="ListParagraph"/>
+        <w:numPr>
+          <w:ilvl w:val="0"/>
+          <w:numId w:val="12"/>
+        </w:numPr>
+        <w:rPr>
+          <w:lang w:val="en-GB"/>
+        </w:rPr>
+      </w:pPr>
+      <w:r>
+        <w:rPr>
+          <w:lang w:val="en-GB"/>
+        </w:rPr>
+        <w:t xml:space="preserve">Function for </w:t>
+      </w:r>
+      <w:r>
+        <w:rPr>
+          <w:lang w:val="en-GB"/>
+        </w:rPr>
+        <w:t>clicking route</w:t>
+      </w:r>
+    </w:p>
+    <w:p>
+      <w:pPr>
+        <w:pStyle w:val="ListParagraph"/>
+        <w:numPr>
+          <w:ilvl w:val="0"/>
+          <w:numId w:val="12"/>
+        </w:numPr>
+        <w:rPr>
+          <w:lang w:val="en-GB"/>
+        </w:rPr>
+      </w:pPr>
+      <w:r>
+        <w:rPr>
+          <w:lang w:val="en-GB"/>
+        </w:rPr>
+        <w:t xml:space="preserve">Function for </w:t>
+      </w:r>
+      <w:r>
+        <w:rPr>
+          <w:lang w:val="en-GB"/>
+        </w:rPr>
+        <w:t>turning on and off looping route</w:t>
+      </w:r>
+    </w:p>
+    <w:p>
+      <w:pPr>
+        <w:pStyle w:val="ListParagraph"/>
+        <w:numPr>
+          <w:ilvl w:val="0"/>
+          <w:numId w:val="12"/>
+        </w:numPr>
+        <w:rPr>
+          <w:lang w:val="en-GB"/>
+        </w:rPr>
+      </w:pPr>
+      <w:r>
+        <w:rPr>
+          <w:lang w:val="en-GB"/>
+        </w:rPr>
+        <w:t xml:space="preserve">Function for </w:t>
+      </w:r>
+      <w:r>
+        <w:rPr>
+          <w:lang w:val="en-GB"/>
+        </w:rPr>
+        <w:t>undo click on route</w:t>
+      </w:r>
     </w:p>
     <w:sectPr>
       <w:pgSz w:w="11906" w:h="16838"/>
@@ -3826,6 +4204,92 @@
     </w:lvl>
   </w:abstractNum>
   <w:abstractNum w:abstractNumId="3" w15:restartNumberingAfterBreak="0">
+    <w:nsid w:val="20093027"/>
+    <w:multiLevelType w:val="hybridMultilevel"/>
+    <w:tmpl w:val="E43099A8"/>
+    <w:lvl w:ilvl="0" w:tplc="1809000F">
+      <w:start w:val="1"/>
+      <w:numFmt w:val="decimal"/>
+      <w:lvlText w:val="%1."/>
+      <w:lvlJc w:val="left"/>
+      <w:pPr>
+        <w:ind w:left="720" w:hanging="360"/>
+      </w:pPr>
+    </w:lvl>
+    <w:lvl w:ilvl="1" w:tplc="18090019" w:tentative="1">
+      <w:start w:val="1"/>
+      <w:numFmt w:val="lowerLetter"/>
+      <w:lvlText w:val="%2."/>
+      <w:lvlJc w:val="left"/>
+      <w:pPr>
+        <w:ind w:left="1440" w:hanging="360"/>
+      </w:pPr>
+    </w:lvl>
+    <w:lvl w:ilvl="2" w:tplc="1809001B" w:tentative="1">
+      <w:start w:val="1"/>
+      <w:numFmt w:val="lowerRoman"/>
+      <w:lvlText w:val="%3."/>
+      <w:lvlJc w:val="right"/>
+      <w:pPr>
+        <w:ind w:left="2160" w:hanging="180"/>
+      </w:pPr>
+    </w:lvl>
+    <w:lvl w:ilvl="3" w:tplc="1809000F" w:tentative="1">
+      <w:start w:val="1"/>
+      <w:numFmt w:val="decimal"/>
+      <w:lvlText w:val="%4."/>
+      <w:lvlJc w:val="left"/>
+      <w:pPr>
+        <w:ind w:left="2880" w:hanging="360"/>
+      </w:pPr>
+    </w:lvl>
+    <w:lvl w:ilvl="4" w:tplc="18090019" w:tentative="1">
+      <w:start w:val="1"/>
+      <w:numFmt w:val="lowerLetter"/>
+      <w:lvlText w:val="%5."/>
+      <w:lvlJc w:val="left"/>
+      <w:pPr>
+        <w:ind w:left="3600" w:hanging="360"/>
+      </w:pPr>
+    </w:lvl>
+    <w:lvl w:ilvl="5" w:tplc="1809001B" w:tentative="1">
+      <w:start w:val="1"/>
+      <w:numFmt w:val="lowerRoman"/>
+      <w:lvlText w:val="%6."/>
+      <w:lvlJc w:val="right"/>
+      <w:pPr>
+        <w:ind w:left="4320" w:hanging="180"/>
+      </w:pPr>
+    </w:lvl>
+    <w:lvl w:ilvl="6" w:tplc="1809000F" w:tentative="1">
+      <w:start w:val="1"/>
+      <w:numFmt w:val="decimal"/>
+      <w:lvlText w:val="%7."/>
+      <w:lvlJc w:val="left"/>
+      <w:pPr>
+        <w:ind w:left="5040" w:hanging="360"/>
+      </w:pPr>
+    </w:lvl>
+    <w:lvl w:ilvl="7" w:tplc="18090019" w:tentative="1">
+      <w:start w:val="1"/>
+      <w:numFmt w:val="lowerLetter"/>
+      <w:lvlText w:val="%8."/>
+      <w:lvlJc w:val="left"/>
+      <w:pPr>
+        <w:ind w:left="5760" w:hanging="360"/>
+      </w:pPr>
+    </w:lvl>
+    <w:lvl w:ilvl="8" w:tplc="1809001B" w:tentative="1">
+      <w:start w:val="1"/>
+      <w:numFmt w:val="lowerRoman"/>
+      <w:lvlText w:val="%9."/>
+      <w:lvlJc w:val="right"/>
+      <w:pPr>
+        <w:ind w:left="6480" w:hanging="180"/>
+      </w:pPr>
+    </w:lvl>
+  </w:abstractNum>
+  <w:abstractNum w:abstractNumId="4" w15:restartNumberingAfterBreak="0">
     <w:nsid w:val="288A7ACC"/>
     <w:multiLevelType w:val="hybridMultilevel"/>
     <w:tmpl w:val="C6DC753A"/>
@@ -3916,7 +4380,7 @@
       </w:pPr>
     </w:lvl>
   </w:abstractNum>
-  <w:abstractNum w:abstractNumId="4" w15:restartNumberingAfterBreak="0">
+  <w:abstractNum w:abstractNumId="5" w15:restartNumberingAfterBreak="0">
     <w:nsid w:val="2D5D7B9D"/>
     <w:multiLevelType w:val="multilevel"/>
     <w:tmpl w:val="C62AF008"/>
@@ -4061,7 +4525,7 @@
       </w:rPr>
     </w:lvl>
   </w:abstractNum>
-  <w:abstractNum w:abstractNumId="5" w15:restartNumberingAfterBreak="0">
+  <w:abstractNum w:abstractNumId="6" w15:restartNumberingAfterBreak="0">
     <w:nsid w:val="364D6226"/>
     <w:multiLevelType w:val="hybridMultilevel"/>
     <w:tmpl w:val="012A1F12"/>
@@ -4150,7 +4614,7 @@
       </w:pPr>
     </w:lvl>
   </w:abstractNum>
-  <w:abstractNum w:abstractNumId="6" w15:restartNumberingAfterBreak="0">
+  <w:abstractNum w:abstractNumId="7" w15:restartNumberingAfterBreak="0">
     <w:nsid w:val="5A4426CC"/>
     <w:multiLevelType w:val="hybridMultilevel"/>
     <w:tmpl w:val="496C3408"/>
@@ -4263,7 +4727,7 @@
       </w:rPr>
     </w:lvl>
   </w:abstractNum>
-  <w:abstractNum w:abstractNumId="7" w15:restartNumberingAfterBreak="0">
+  <w:abstractNum w:abstractNumId="8" w15:restartNumberingAfterBreak="0">
     <w:nsid w:val="67B26870"/>
     <w:multiLevelType w:val="hybridMultilevel"/>
     <w:tmpl w:val="71AE9E36"/>
@@ -4376,7 +4840,7 @@
       </w:rPr>
     </w:lvl>
   </w:abstractNum>
-  <w:abstractNum w:abstractNumId="8" w15:restartNumberingAfterBreak="0">
+  <w:abstractNum w:abstractNumId="9" w15:restartNumberingAfterBreak="0">
     <w:nsid w:val="6D005D79"/>
     <w:multiLevelType w:val="hybridMultilevel"/>
     <w:tmpl w:val="408E1106"/>
@@ -4489,7 +4953,7 @@
       </w:rPr>
     </w:lvl>
   </w:abstractNum>
-  <w:abstractNum w:abstractNumId="9" w15:restartNumberingAfterBreak="0">
+  <w:abstractNum w:abstractNumId="10" w15:restartNumberingAfterBreak="0">
     <w:nsid w:val="7A490FC4"/>
     <w:multiLevelType w:val="hybridMultilevel"/>
     <w:tmpl w:val="0E5C517C"/>
@@ -4602,7 +5066,7 @@
       </w:rPr>
     </w:lvl>
   </w:abstractNum>
-  <w:abstractNum w:abstractNumId="10" w15:restartNumberingAfterBreak="0">
+  <w:abstractNum w:abstractNumId="11" w15:restartNumberingAfterBreak="0">
     <w:nsid w:val="7FC8605F"/>
     <w:multiLevelType w:val="hybridMultilevel"/>
     <w:tmpl w:val="C8A2ABE0"/>
@@ -4716,37 +5180,40 @@
     </w:lvl>
   </w:abstractNum>
   <w:num w:numId="1">
+    <w:abstractNumId w:val="7"/>
+  </w:num>
+  <w:num w:numId="2">
+    <w:abstractNumId w:val="8"/>
+  </w:num>
+  <w:num w:numId="3">
     <w:abstractNumId w:val="6"/>
   </w:num>
-  <w:num w:numId="2">
-    <w:abstractNumId w:val="7"/>
-  </w:num>
-  <w:num w:numId="3">
-    <w:abstractNumId w:val="5"/>
-  </w:num>
   <w:num w:numId="4">
-    <w:abstractNumId w:val="3"/>
+    <w:abstractNumId w:val="4"/>
   </w:num>
   <w:num w:numId="5">
     <w:abstractNumId w:val="1"/>
   </w:num>
   <w:num w:numId="6">
-    <w:abstractNumId w:val="8"/>
+    <w:abstractNumId w:val="9"/>
   </w:num>
   <w:num w:numId="7">
     <w:abstractNumId w:val="2"/>
   </w:num>
   <w:num w:numId="8">
-    <w:abstractNumId w:val="9"/>
+    <w:abstractNumId w:val="10"/>
   </w:num>
   <w:num w:numId="9">
-    <w:abstractNumId w:val="10"/>
+    <w:abstractNumId w:val="11"/>
   </w:num>
   <w:num w:numId="10">
     <w:abstractNumId w:val="0"/>
   </w:num>
   <w:num w:numId="11">
-    <w:abstractNumId w:val="4"/>
+    <w:abstractNumId w:val="5"/>
+  </w:num>
+  <w:num w:numId="12">
+    <w:abstractNumId w:val="3"/>
   </w:num>
 </w:numbering>
 </file>

</xml_diff>

<commit_message>
add colour palette image and add to README.
</commit_message>
<xml_diff>
--- a/docs/Project Plan - Project 2.docx
+++ b/docs/Project Plan - Project 2.docx
@@ -131,25 +131,7 @@
           <w:iCs/>
           <w:lang w:val="en-GB"/>
         </w:rPr>
-        <w:t xml:space="preserve">. The longer the run the more difficult it gets. You have to make sure you plan your </w:t>
-      </w:r>
-      <w:proofErr w:type="gramStart"/>
-      <w:r>
-        <w:rPr>
-          <w:i/>
-          <w:iCs/>
-          <w:lang w:val="en-GB"/>
-        </w:rPr>
-        <w:t>route</w:t>
-      </w:r>
-      <w:proofErr w:type="gramEnd"/>
-      <w:r>
-        <w:rPr>
-          <w:i/>
-          <w:iCs/>
-          <w:lang w:val="en-GB"/>
-        </w:rPr>
-        <w:t xml:space="preserve"> so you </w:t>
+        <w:t xml:space="preserve">. The longer the run the more difficult it gets. You have to make sure you plan your route so you </w:t>
       </w:r>
       <w:r>
         <w:rPr>
@@ -255,16 +237,14 @@
         </w:rPr>
         <w:t xml:space="preserve"> run before going out. </w:t>
       </w:r>
-      <w:proofErr w:type="gramStart"/>
-      <w:r>
-        <w:rPr>
-          <w:i/>
-          <w:iCs/>
-          <w:lang w:val="en-GB"/>
-        </w:rPr>
-        <w:t>Basically</w:t>
-      </w:r>
-      <w:proofErr w:type="gramEnd"/>
+      <w:r>
+        <w:rPr>
+          <w:i/>
+          <w:iCs/>
+          <w:lang w:val="en-GB"/>
+        </w:rPr>
+        <w:t>Basically,</w:t>
+      </w:r>
       <w:r>
         <w:rPr>
           <w:i/>
@@ -572,16 +552,8 @@
         <w:rPr>
           <w:lang w:val="en-GB"/>
         </w:rPr>
-        <w:t xml:space="preserve">A new way of doing the same </w:t>
-      </w:r>
-      <w:proofErr w:type="gramStart"/>
-      <w:r>
-        <w:rPr>
-          <w:lang w:val="en-GB"/>
-        </w:rPr>
-        <w:t>thing?</w:t>
-      </w:r>
-      <w:proofErr w:type="gramEnd"/>
+        <w:t>A new way of doing the same thing?</w:t>
+      </w:r>
     </w:p>
     <w:p>
       <w:pPr>
@@ -2094,21 +2066,7 @@
         <w:rPr>
           <w:lang w:val="en-GB"/>
         </w:rPr>
-        <w:t xml:space="preserve">Choose </w:t>
-      </w:r>
-      <w:proofErr w:type="gramStart"/>
-      <w:r>
-        <w:rPr>
-          <w:lang w:val="en-GB"/>
-        </w:rPr>
-        <w:t>start</w:t>
-      </w:r>
-      <w:proofErr w:type="gramEnd"/>
-      <w:r>
-        <w:rPr>
-          <w:lang w:val="en-GB"/>
-        </w:rPr>
-        <w:t xml:space="preserve"> and stop</w:t>
+        <w:t>Choose start and stop</w:t>
       </w:r>
     </w:p>
     <w:p>
@@ -2742,21 +2700,7 @@
         <w:rPr>
           <w:lang w:val="en-GB"/>
         </w:rPr>
-        <w:t xml:space="preserve">Notes: </w:t>
-      </w:r>
-      <w:proofErr w:type="gramStart"/>
-      <w:r>
-        <w:rPr>
-          <w:lang w:val="en-GB"/>
-        </w:rPr>
-        <w:t>Mock ups</w:t>
-      </w:r>
-      <w:proofErr w:type="gramEnd"/>
-      <w:r>
-        <w:rPr>
-          <w:lang w:val="en-GB"/>
-        </w:rPr>
-        <w:t xml:space="preserve"> are made at this stage.</w:t>
+        <w:t>Notes: Mock ups are made at this stage.</w:t>
       </w:r>
     </w:p>
     <w:p>

</xml_diff>

<commit_message>
Add image url to project plan doc. Add some websites to tools.
</commit_message>
<xml_diff>
--- a/docs/Project Plan - Project 2.docx
+++ b/docs/Project Plan - Project 2.docx
@@ -3150,6 +3150,27 @@
         </w:rPr>
         <w:t>Banner Image</w:t>
       </w:r>
+      <w:r>
+        <w:rPr>
+          <w:lang w:val="en-GB"/>
+        </w:rPr>
+        <w:t xml:space="preserve">: </w:t>
+      </w:r>
+      <w:hyperlink r:id="rId9" w:history="1">
+        <w:r>
+          <w:rPr>
+            <w:rStyle w:val="Hyperlink"/>
+            <w:lang w:val="en-GB"/>
+          </w:rPr>
+          <w:t>https://pixabay.com/photos/road-highway-journey-asphalt-5089188/</w:t>
+        </w:r>
+      </w:hyperlink>
+      <w:r>
+        <w:rPr>
+          <w:lang w:val="en-GB"/>
+        </w:rPr>
+        <w:t xml:space="preserve"> </w:t>
+      </w:r>
     </w:p>
     <w:p>
       <w:pPr>
@@ -3179,7 +3200,7 @@
                     </pic:cNvPicPr>
                   </pic:nvPicPr>
                   <pic:blipFill>
-                    <a:blip r:embed="rId9" cstate="print">
+                    <a:blip r:embed="rId10" cstate="print">
                       <a:extLst>
                         <a:ext uri="{28A0092B-C50C-407E-A947-70E740481C1C}">
                           <a14:useLocalDpi xmlns:a14="http://schemas.microsoft.com/office/drawing/2010/main" val="0"/>
@@ -3249,7 +3270,7 @@
         </w:rPr>
         <w:t xml:space="preserve"> </w:t>
       </w:r>
-      <w:hyperlink r:id="rId10" w:history="1">
+      <w:hyperlink r:id="rId11" w:history="1">
         <w:r>
           <w:rPr>
             <w:rStyle w:val="Hyperlink"/>
@@ -3283,7 +3304,7 @@
         </w:rPr>
         <w:t xml:space="preserve">Logo: </w:t>
       </w:r>
-      <w:hyperlink r:id="rId11" w:history="1">
+      <w:hyperlink r:id="rId12" w:history="1">
         <w:r>
           <w:rPr>
             <w:rStyle w:val="Hyperlink"/>
@@ -3320,7 +3341,7 @@
       <w:r>
         <w:t xml:space="preserve"> </w:t>
       </w:r>
-      <w:hyperlink r:id="rId12" w:history="1">
+      <w:hyperlink r:id="rId13" w:history="1">
         <w:r>
           <w:rPr>
             <w:rStyle w:val="Hyperlink"/>
@@ -3354,7 +3375,7 @@
         </w:rPr>
         <w:t xml:space="preserve">: </w:t>
       </w:r>
-      <w:hyperlink r:id="rId13" w:history="1">
+      <w:hyperlink r:id="rId14" w:history="1">
         <w:r>
           <w:rPr>
             <w:rStyle w:val="Hyperlink"/>
@@ -3388,7 +3409,7 @@
         </w:rPr>
         <w:t xml:space="preserve">: </w:t>
       </w:r>
-      <w:hyperlink r:id="rId14" w:history="1">
+      <w:hyperlink r:id="rId15" w:history="1">
         <w:r>
           <w:rPr>
             <w:rStyle w:val="Hyperlink"/>
@@ -3416,7 +3437,7 @@
         </w:rPr>
         <w:t xml:space="preserve">Search Location: </w:t>
       </w:r>
-      <w:hyperlink r:id="rId15" w:history="1">
+      <w:hyperlink r:id="rId16" w:history="1">
         <w:r>
           <w:rPr>
             <w:rStyle w:val="Hyperlink"/>

</xml_diff>

<commit_message>
Add weather.js to start making request to wetherAPI. Add new weather API chosen (more documentation and examples).
</commit_message>
<xml_diff>
--- a/docs/Project Plan - Project 2.docx
+++ b/docs/Project Plan - Project 2.docx
@@ -3379,11 +3379,13 @@
         <w:r>
           <w:rPr>
             <w:rStyle w:val="Hyperlink"/>
-            <w:lang w:val="en-GB"/>
           </w:rPr>
-          <w:t>https://rapidapi.com/wettercom-wettercom-default/api/forecast9/details</w:t>
+          <w:t>https://rapidapi.com/weatherapi/api/weatherapi-com/</w:t>
         </w:r>
       </w:hyperlink>
+      <w:r>
+        <w:t xml:space="preserve"> </w:t>
+      </w:r>
       <w:r>
         <w:rPr>
           <w:lang w:val="en-GB"/>

</xml_diff>

<commit_message>
Add boostrap, turf, lunapic and iconfinder under technologies. Add comments explaining functions in weather.js
</commit_message>
<xml_diff>
--- a/docs/Project Plan - Project 2.docx
+++ b/docs/Project Plan - Project 2.docx
@@ -131,7 +131,25 @@
           <w:iCs/>
           <w:lang w:val="en-GB"/>
         </w:rPr>
-        <w:t xml:space="preserve">. The longer the run the more difficult it gets. You have to make sure you plan your route so you </w:t>
+        <w:t xml:space="preserve">. The longer the run the more difficult it gets. You have to make sure you plan your </w:t>
+      </w:r>
+      <w:proofErr w:type="gramStart"/>
+      <w:r>
+        <w:rPr>
+          <w:i/>
+          <w:iCs/>
+          <w:lang w:val="en-GB"/>
+        </w:rPr>
+        <w:t>route</w:t>
+      </w:r>
+      <w:proofErr w:type="gramEnd"/>
+      <w:r>
+        <w:rPr>
+          <w:i/>
+          <w:iCs/>
+          <w:lang w:val="en-GB"/>
+        </w:rPr>
+        <w:t xml:space="preserve"> so you </w:t>
       </w:r>
       <w:r>
         <w:rPr>
@@ -552,8 +570,16 @@
         <w:rPr>
           <w:lang w:val="en-GB"/>
         </w:rPr>
-        <w:t>A new way of doing the same thing?</w:t>
-      </w:r>
+        <w:t xml:space="preserve">A new way of doing the same </w:t>
+      </w:r>
+      <w:proofErr w:type="gramStart"/>
+      <w:r>
+        <w:rPr>
+          <w:lang w:val="en-GB"/>
+        </w:rPr>
+        <w:t>thing?</w:t>
+      </w:r>
+      <w:proofErr w:type="gramEnd"/>
     </w:p>
     <w:p>
       <w:pPr>
@@ -626,7 +652,21 @@
         <w:rPr>
           <w:lang w:val="en-GB"/>
         </w:rPr>
-        <w:t>Do we as a team (or individual) have the time, money, knowledge and resources to pull this thing off?</w:t>
+        <w:t xml:space="preserve">Do we as a team (or individual) have the time, money, </w:t>
+      </w:r>
+      <w:proofErr w:type="gramStart"/>
+      <w:r>
+        <w:rPr>
+          <w:lang w:val="en-GB"/>
+        </w:rPr>
+        <w:t>knowledge</w:t>
+      </w:r>
+      <w:proofErr w:type="gramEnd"/>
+      <w:r>
+        <w:rPr>
+          <w:lang w:val="en-GB"/>
+        </w:rPr>
+        <w:t xml:space="preserve"> and resources to pull this thing off?</w:t>
       </w:r>
     </w:p>
     <w:p>
@@ -1363,6 +1403,13 @@
           <w:iCs/>
         </w:rPr>
         <w:t>: Meters per second.</w:t>
+      </w:r>
+      <w:r>
+        <w:rPr>
+          <w:i/>
+          <w:iCs/>
+        </w:rPr>
+        <w:t xml:space="preserve"> </w:t>
       </w:r>
     </w:p>
     <w:p>
@@ -2066,7 +2113,21 @@
         <w:rPr>
           <w:lang w:val="en-GB"/>
         </w:rPr>
-        <w:t>Choose start and stop</w:t>
+        <w:t xml:space="preserve">Choose </w:t>
+      </w:r>
+      <w:proofErr w:type="gramStart"/>
+      <w:r>
+        <w:rPr>
+          <w:lang w:val="en-GB"/>
+        </w:rPr>
+        <w:t>start</w:t>
+      </w:r>
+      <w:proofErr w:type="gramEnd"/>
+      <w:r>
+        <w:rPr>
+          <w:lang w:val="en-GB"/>
+        </w:rPr>
+        <w:t xml:space="preserve"> and stop</w:t>
       </w:r>
     </w:p>
     <w:p>
@@ -2700,7 +2761,21 @@
         <w:rPr>
           <w:lang w:val="en-GB"/>
         </w:rPr>
-        <w:t>Notes: Mock ups are made at this stage.</w:t>
+        <w:t xml:space="preserve">Notes: </w:t>
+      </w:r>
+      <w:proofErr w:type="gramStart"/>
+      <w:r>
+        <w:rPr>
+          <w:lang w:val="en-GB"/>
+        </w:rPr>
+        <w:t>Mock ups</w:t>
+      </w:r>
+      <w:proofErr w:type="gramEnd"/>
+      <w:r>
+        <w:rPr>
+          <w:lang w:val="en-GB"/>
+        </w:rPr>
+        <w:t xml:space="preserve"> are made at this stage.</w:t>
       </w:r>
     </w:p>
     <w:p>

</xml_diff>